<commit_message>
DIP Homework #3 complete
</commit_message>
<xml_diff>
--- a/DIP/數位影像處理報告_HW3.docx
+++ b/DIP/數位影像處理報告_HW3.docx
@@ -1,6 +1,6 @@
 
 <file path=word/document.xml><?xml version="1.0" encoding="utf-8"?>
-<w:document xmlns:ve="http://schemas.openxmlformats.org/markup-compatibility/2006" xmlns:o="urn:schemas-microsoft-com:office:office" xmlns:r="http://schemas.openxmlformats.org/officeDocument/2006/relationships" xmlns:m="http://schemas.openxmlformats.org/officeDocument/2006/math" xmlns:v="urn:schemas-microsoft-com:vml" xmlns:wp="http://schemas.openxmlformats.org/drawingml/2006/wordprocessingDrawing" xmlns:w10="urn:schemas-microsoft-com:office:word" xmlns:w="http://schemas.openxmlformats.org/wordprocessingml/2006/main" xmlns:wne="http://schemas.microsoft.com/office/word/2006/wordml">
+<w:document xmlns:wpc="http://schemas.microsoft.com/office/word/2010/wordprocessingCanvas" xmlns:mo="http://schemas.microsoft.com/office/mac/office/2008/main" xmlns:mc="http://schemas.openxmlformats.org/markup-compatibility/2006" xmlns:mv="urn:schemas-microsoft-com:mac:vml" xmlns:o="urn:schemas-microsoft-com:office:office" xmlns:r="http://schemas.openxmlformats.org/officeDocument/2006/relationships" xmlns:m="http://schemas.openxmlformats.org/officeDocument/2006/math" xmlns:v="urn:schemas-microsoft-com:vml" xmlns:wp14="http://schemas.microsoft.com/office/word/2010/wordprocessingDrawing" xmlns:wp="http://schemas.openxmlformats.org/drawingml/2006/wordprocessingDrawing" xmlns:w10="urn:schemas-microsoft-com:office:word" xmlns:w="http://schemas.openxmlformats.org/wordprocessingml/2006/main" xmlns:w14="http://schemas.microsoft.com/office/word/2010/wordml" xmlns:wpg="http://schemas.microsoft.com/office/word/2010/wordprocessingGroup" xmlns:wpi="http://schemas.microsoft.com/office/word/2010/wordprocessingInk" xmlns:wne="http://schemas.microsoft.com/office/word/2006/wordml" xmlns:wps="http://schemas.microsoft.com/office/word/2010/wordprocessingShape" mc:Ignorable="w14 wp14">
   <w:body>
     <w:p>
       <w:pPr>
@@ -170,7 +170,7 @@
     </w:p>
     <w:p>
       <w:pPr>
-        <w:pStyle w:val="ac"/>
+        <w:pStyle w:val="a8"/>
         <w:numPr>
           <w:ilvl w:val="0"/>
           <w:numId w:val="1"/>
@@ -286,23 +286,7 @@
           <w:rFonts w:hint="eastAsia"/>
           <w:szCs w:val="24"/>
         </w:rPr>
-        <w:t>保有部分間隙的結果不同的成因，是因為</w:t>
-      </w:r>
-      <w:proofErr w:type="gramStart"/>
-      <w:r>
-        <w:rPr>
-          <w:rFonts w:hint="eastAsia"/>
-          <w:szCs w:val="24"/>
-        </w:rPr>
-        <w:t>原圖條狀</w:t>
-      </w:r>
-      <w:proofErr w:type="gramEnd"/>
-      <w:r>
-        <w:rPr>
-          <w:rFonts w:hint="eastAsia"/>
-          <w:szCs w:val="24"/>
-        </w:rPr>
-        <w:t>間隔區域其</w:t>
+        <w:t>保有部分間隙的結果不同的成因，是因為原圖條狀間隔區域其</w:t>
       </w:r>
       <w:r>
         <w:rPr>
@@ -376,23 +360,7 @@
           <w:rFonts w:hint="eastAsia"/>
           <w:szCs w:val="24"/>
         </w:rPr>
-        <w:t>平均遮罩大於各條狀圖形的間距，是</w:t>
-      </w:r>
-      <w:proofErr w:type="gramStart"/>
-      <w:r>
-        <w:rPr>
-          <w:rFonts w:hint="eastAsia"/>
-          <w:szCs w:val="24"/>
-        </w:rPr>
-        <w:t>以</w:t>
-      </w:r>
-      <w:proofErr w:type="gramEnd"/>
-      <w:r>
-        <w:rPr>
-          <w:rFonts w:hint="eastAsia"/>
-          <w:szCs w:val="24"/>
-        </w:rPr>
-        <w:t>，</w:t>
+        <w:t>平均遮罩大於各條狀圖形的間距，是以，</w:t>
       </w:r>
       <w:r>
         <w:rPr>
@@ -407,7 +375,6 @@
         </w:rPr>
         <w:t>25x25</w:t>
       </w:r>
-      <w:proofErr w:type="gramStart"/>
       <w:r>
         <w:rPr>
           <w:rFonts w:hint="eastAsia"/>
@@ -415,7 +382,6 @@
         </w:rPr>
         <w:t>遮罩於條狀</w:t>
       </w:r>
-      <w:proofErr w:type="gramEnd"/>
       <w:r>
         <w:rPr>
           <w:rFonts w:hint="eastAsia"/>
@@ -435,28 +401,12 @@
           <w:rFonts w:hint="eastAsia"/>
           <w:szCs w:val="24"/>
         </w:rPr>
-        <w:t>這使得遮罩移動區域所得到的像素強度總和都相同，經過平均之後，會以平均後的像素強度</w:t>
-      </w:r>
-      <w:proofErr w:type="gramStart"/>
-      <w:r>
-        <w:rPr>
-          <w:rFonts w:hint="eastAsia"/>
-          <w:szCs w:val="24"/>
-        </w:rPr>
-        <w:t>回填至遮罩</w:t>
-      </w:r>
-      <w:proofErr w:type="gramEnd"/>
-      <w:r>
-        <w:rPr>
-          <w:rFonts w:hint="eastAsia"/>
-          <w:szCs w:val="24"/>
-        </w:rPr>
-        <w:t>的中心點，所以原本該有間隔的區域，也因為回填了平均之後的像素強度，所以整個區域看起來就沒有間隙而形成了灰色矩形區域了。</w:t>
-      </w:r>
-    </w:p>
-    <w:p>
-      <w:pPr>
-        <w:pStyle w:val="ac"/>
+        <w:t>這使得遮罩移動區域所得到的像素強度總和都相同，經過平均之後，會以平均後的像素強度回填至遮罩的中心點，所以原本該有間隔的區域，也因為回填了平均之後的像素強度，所以整個區域看起來就沒有間隙而形成了灰色矩形區域了。</w:t>
+      </w:r>
+    </w:p>
+    <w:p>
+      <w:pPr>
+        <w:pStyle w:val="a8"/>
         <w:numPr>
           <w:ilvl w:val="0"/>
           <w:numId w:val="1"/>
@@ -623,8 +573,6 @@
         </w:rPr>
         <w:t xml:space="preserve"> </w:t>
       </w:r>
-      <w:bookmarkStart w:id="0" w:name="_GoBack"/>
-      <w:bookmarkEnd w:id="0"/>
       <w:r>
         <w:rPr>
           <w:szCs w:val="24"/>
@@ -728,7 +676,7 @@
           <w:szCs w:val="24"/>
         </w:rPr>
         <w:drawing>
-          <wp:inline distT="0" distB="0" distL="0" distR="0">
+          <wp:inline distT="0" distB="0" distL="0" distR="0" wp14:anchorId="539CCAAC" wp14:editId="411804A5">
             <wp:extent cx="5270500" cy="3962400"/>
             <wp:effectExtent l="0" t="0" r="12700" b="0"/>
             <wp:docPr id="4" name="圖片 4"/>
@@ -743,10 +691,10 @@
                     <pic:cNvPicPr/>
                   </pic:nvPicPr>
                   <pic:blipFill>
-                    <a:blip r:embed="rId8">
+                    <a:blip r:embed="rId9">
                       <a:extLst>
                         <a:ext uri="{28A0092B-C50C-407E-A947-70E740481C1C}">
-                          <a14:useLocalDpi xmlns="" xmlns:wpc="http://schemas.microsoft.com/office/word/2010/wordprocessingCanvas" xmlns:mo="http://schemas.microsoft.com/office/mac/office/2008/main" xmlns:mc="http://schemas.openxmlformats.org/markup-compatibility/2006" xmlns:mv="urn:schemas-microsoft-com:mac:vml" xmlns:o="urn:schemas-microsoft-com:office:office" xmlns:v="urn:schemas-microsoft-com:vml" xmlns:wp14="http://schemas.microsoft.com/office/word/2010/wordprocessingDrawing" xmlns:w10="urn:schemas-microsoft-com:office:word" xmlns:w="http://schemas.openxmlformats.org/wordprocessingml/2006/main" xmlns:w14="http://schemas.microsoft.com/office/word/2010/wordml" xmlns:wpg="http://schemas.microsoft.com/office/word/2010/wordprocessingGroup" xmlns:wpi="http://schemas.microsoft.com/office/word/2010/wordprocessingInk" xmlns:wps="http://schemas.microsoft.com/office/word/2010/wordprocessingShape" xmlns:a14="http://schemas.microsoft.com/office/drawing/2010/main" val="0"/>
+                          <a14:useLocalDpi xmlns:a14="http://schemas.microsoft.com/office/drawing/2010/main" val="0"/>
                         </a:ext>
                       </a:extLst>
                     </a:blip>
@@ -773,51 +721,259 @@
     <w:p>
       <w:pPr>
         <w:rPr>
-          <w:szCs w:val="24"/>
-        </w:rPr>
-      </w:pPr>
-    </w:p>
-    <w:p>
-      <w:pPr>
+          <w:rFonts w:hint="eastAsia"/>
+          <w:szCs w:val="24"/>
+        </w:rPr>
+      </w:pPr>
+      <w:r>
+        <w:rPr>
+          <w:rFonts w:hint="eastAsia"/>
+          <w:szCs w:val="24"/>
+        </w:rPr>
+        <w:t>以高於</w:t>
+      </w:r>
+      <w:proofErr w:type="spellStart"/>
+      <w:r>
+        <w:rPr>
+          <w:szCs w:val="24"/>
+        </w:rPr>
+        <w:t>Nyquist</w:t>
+      </w:r>
+      <w:proofErr w:type="spellEnd"/>
+      <w:r>
+        <w:rPr>
+          <w:rFonts w:hint="eastAsia"/>
+          <w:szCs w:val="24"/>
+        </w:rPr>
+        <w:t>取樣速率取樣上開訊號，</w:t>
+      </w:r>
+      <w:r>
+        <w:rPr>
+          <w:szCs w:val="24"/>
+        </w:rPr>
+        <w:t>f(t)</w:t>
+      </w:r>
+      <w:r>
+        <w:rPr>
+          <w:rFonts w:hint="eastAsia"/>
+          <w:szCs w:val="24"/>
+        </w:rPr>
+        <w:t>經傅立葉轉換後的</w:t>
+      </w:r>
+      <w:r>
+        <w:rPr>
+          <w:szCs w:val="24"/>
+        </w:rPr>
+        <w:t>F(u)</w:t>
+      </w:r>
+      <w:r>
+        <w:rPr>
+          <w:rFonts w:hint="eastAsia"/>
+          <w:szCs w:val="24"/>
+        </w:rPr>
+        <w:t>可以保留其完整性，即可以經由將</w:t>
+      </w:r>
+      <w:r>
+        <w:rPr>
+          <w:szCs w:val="24"/>
+        </w:rPr>
+        <w:t>F(u)</w:t>
+      </w:r>
+      <w:r>
+        <w:rPr>
+          <w:rFonts w:hint="eastAsia"/>
+          <w:szCs w:val="24"/>
+        </w:rPr>
+        <w:t>反傅立葉轉換後得到</w:t>
+      </w:r>
+      <w:r>
+        <w:rPr>
+          <w:szCs w:val="24"/>
+        </w:rPr>
+        <w:t>f(t)</w:t>
+      </w:r>
+      <w:r>
+        <w:rPr>
+          <w:rFonts w:hint="eastAsia"/>
+          <w:szCs w:val="24"/>
+        </w:rPr>
+        <w:t>。</w:t>
+      </w:r>
+    </w:p>
+    <w:p>
+      <w:pPr>
+        <w:ind w:firstLine="480"/>
         <w:rPr>
           <w:rFonts w:asciiTheme="minorEastAsia" w:eastAsiaTheme="minorEastAsia" w:hAnsiTheme="minorEastAsia"/>
           <w:szCs w:val="24"/>
         </w:rPr>
       </w:pPr>
-    </w:p>
-    <w:p>
-      <w:pPr>
+      <w:r>
+        <w:rPr>
+          <w:szCs w:val="24"/>
+        </w:rPr>
+        <w:t>(d)</w:t>
+      </w:r>
+      <w:r>
+        <w:rPr>
+          <w:rFonts w:asciiTheme="minorEastAsia" w:eastAsiaTheme="minorEastAsia" w:hAnsiTheme="minorEastAsia" w:hint="eastAsia"/>
+          <w:szCs w:val="24"/>
+        </w:rPr>
+        <w:t>以低於</w:t>
+      </w:r>
+      <w:proofErr w:type="spellStart"/>
+      <w:r>
         <w:rPr>
           <w:rFonts w:asciiTheme="minorEastAsia" w:eastAsiaTheme="minorEastAsia" w:hAnsiTheme="minorEastAsia"/>
           <w:szCs w:val="24"/>
         </w:rPr>
-      </w:pPr>
+        <w:t>Nyquist</w:t>
+      </w:r>
+      <w:proofErr w:type="spellEnd"/>
+      <w:r>
+        <w:rPr>
+          <w:rFonts w:asciiTheme="minorEastAsia" w:eastAsiaTheme="minorEastAsia" w:hAnsiTheme="minorEastAsia" w:hint="eastAsia"/>
+          <w:szCs w:val="24"/>
+        </w:rPr>
+        <w:t>取樣定理的頻</w:t>
+      </w:r>
+      <w:r>
+        <w:rPr>
+          <w:rFonts w:asciiTheme="minorEastAsia" w:eastAsiaTheme="minorEastAsia" w:hAnsiTheme="minorEastAsia" w:hint="eastAsia"/>
+          <w:szCs w:val="24"/>
+        </w:rPr>
+        <w:t>率</w:t>
+      </w:r>
+      <w:r>
+        <w:rPr>
+          <w:rFonts w:asciiTheme="minorEastAsia" w:eastAsiaTheme="minorEastAsia" w:hAnsiTheme="minorEastAsia" w:hint="eastAsia"/>
+          <w:szCs w:val="24"/>
+        </w:rPr>
+        <w:t>進行取樣</w:t>
+      </w:r>
+      <w:r>
+        <w:rPr>
+          <w:rFonts w:asciiTheme="minorEastAsia" w:eastAsiaTheme="minorEastAsia" w:hAnsiTheme="minorEastAsia" w:hint="eastAsia"/>
+          <w:szCs w:val="24"/>
+        </w:rPr>
+        <w:t>，會產生</w:t>
+      </w:r>
+      <w:r>
+        <w:rPr>
+          <w:rFonts w:asciiTheme="minorEastAsia" w:eastAsiaTheme="minorEastAsia" w:hAnsiTheme="minorEastAsia"/>
+          <w:szCs w:val="24"/>
+        </w:rPr>
+        <w:t>alias</w:t>
+      </w:r>
+      <w:r>
+        <w:rPr>
+          <w:rFonts w:asciiTheme="minorEastAsia" w:eastAsiaTheme="minorEastAsia" w:hAnsiTheme="minorEastAsia" w:hint="eastAsia"/>
+          <w:szCs w:val="24"/>
+        </w:rPr>
+        <w:t>（混疊）現象，即經取樣後的影像，會出現較低頻的</w:t>
+      </w:r>
+      <w:r>
+        <w:rPr>
+          <w:rFonts w:asciiTheme="minorEastAsia" w:eastAsiaTheme="minorEastAsia" w:hAnsiTheme="minorEastAsia" w:hint="eastAsia"/>
+          <w:szCs w:val="24"/>
+        </w:rPr>
+        <w:t>混疊影像，</w:t>
+      </w:r>
+      <w:r>
+        <w:rPr>
+          <w:rFonts w:asciiTheme="minorEastAsia" w:eastAsiaTheme="minorEastAsia" w:hAnsiTheme="minorEastAsia" w:hint="eastAsia"/>
+          <w:szCs w:val="24"/>
+        </w:rPr>
+        <w:t>這</w:t>
+      </w:r>
+      <w:r>
+        <w:rPr>
+          <w:rFonts w:asciiTheme="minorEastAsia" w:eastAsiaTheme="minorEastAsia" w:hAnsiTheme="minorEastAsia" w:hint="eastAsia"/>
+          <w:szCs w:val="24"/>
+        </w:rPr>
+        <w:t>使得</w:t>
+      </w:r>
+      <w:r>
+        <w:rPr>
+          <w:rFonts w:asciiTheme="minorEastAsia" w:eastAsiaTheme="minorEastAsia" w:hAnsiTheme="minorEastAsia" w:hint="eastAsia"/>
+          <w:szCs w:val="24"/>
+        </w:rPr>
+        <w:t>取樣後的</w:t>
+      </w:r>
+      <w:r>
+        <w:rPr>
+          <w:rFonts w:asciiTheme="minorEastAsia" w:eastAsiaTheme="minorEastAsia" w:hAnsiTheme="minorEastAsia" w:hint="eastAsia"/>
+          <w:szCs w:val="24"/>
+        </w:rPr>
+        <w:t>影像經反傅立葉轉換</w:t>
+      </w:r>
+      <w:r>
+        <w:rPr>
+          <w:rFonts w:asciiTheme="minorEastAsia" w:eastAsiaTheme="minorEastAsia" w:hAnsiTheme="minorEastAsia" w:hint="eastAsia"/>
+          <w:szCs w:val="24"/>
+        </w:rPr>
+        <w:t>後，所還</w:t>
+      </w:r>
+      <w:r>
+        <w:rPr>
+          <w:rFonts w:asciiTheme="minorEastAsia" w:eastAsiaTheme="minorEastAsia" w:hAnsiTheme="minorEastAsia" w:hint="eastAsia"/>
+          <w:szCs w:val="24"/>
+        </w:rPr>
+        <w:t>原</w:t>
+      </w:r>
+      <w:r>
+        <w:rPr>
+          <w:rFonts w:asciiTheme="minorEastAsia" w:eastAsiaTheme="minorEastAsia" w:hAnsiTheme="minorEastAsia" w:hint="eastAsia"/>
+          <w:szCs w:val="24"/>
+        </w:rPr>
+        <w:t>的</w:t>
+      </w:r>
+      <w:r>
+        <w:rPr>
+          <w:rFonts w:asciiTheme="minorEastAsia" w:eastAsiaTheme="minorEastAsia" w:hAnsiTheme="minorEastAsia" w:hint="eastAsia"/>
+          <w:szCs w:val="24"/>
+        </w:rPr>
+        <w:t>影像</w:t>
+      </w:r>
+      <w:r>
+        <w:rPr>
+          <w:rFonts w:asciiTheme="minorEastAsia" w:eastAsiaTheme="minorEastAsia" w:hAnsiTheme="minorEastAsia" w:hint="eastAsia"/>
+          <w:szCs w:val="24"/>
+        </w:rPr>
+        <w:t>會混有較低頻的影像及原影像</w:t>
+      </w:r>
+      <w:r>
+        <w:rPr>
+          <w:rFonts w:asciiTheme="minorEastAsia" w:eastAsiaTheme="minorEastAsia" w:hAnsiTheme="minorEastAsia" w:hint="eastAsia"/>
+          <w:szCs w:val="24"/>
+        </w:rPr>
+        <w:t>。</w:t>
+      </w:r>
     </w:p>
     <w:p>
       <w:pPr>
         <w:ind w:firstLine="480"/>
         <w:rPr>
-          <w:rFonts w:asciiTheme="minorEastAsia" w:eastAsiaTheme="minorEastAsia" w:hAnsiTheme="minorEastAsia"/>
-          <w:szCs w:val="24"/>
-        </w:rPr>
-      </w:pPr>
-      <w:r>
-        <w:rPr>
-          <w:szCs w:val="24"/>
-        </w:rPr>
-        <w:t>(d)</w:t>
-      </w:r>
-      <w:r>
-        <w:rPr>
-          <w:rFonts w:asciiTheme="minorEastAsia" w:eastAsiaTheme="minorEastAsia" w:hAnsiTheme="minorEastAsia" w:hint="eastAsia"/>
-          <w:szCs w:val="24"/>
-        </w:rPr>
-        <w:t>以低於</w:t>
+          <w:rFonts w:hint="eastAsia"/>
+          <w:szCs w:val="24"/>
+        </w:rPr>
+      </w:pPr>
+      <w:r>
+        <w:rPr>
+          <w:szCs w:val="24"/>
+        </w:rPr>
+        <w:t>(e)</w:t>
+      </w:r>
+      <w:r>
+        <w:rPr>
+          <w:rFonts w:hint="eastAsia"/>
+          <w:szCs w:val="24"/>
+        </w:rPr>
+        <w:t>以恰好為</w:t>
       </w:r>
       <w:proofErr w:type="spellStart"/>
       <w:r>
         <w:rPr>
-          <w:rFonts w:asciiTheme="minorEastAsia" w:eastAsiaTheme="minorEastAsia" w:hAnsiTheme="minorEastAsia"/>
           <w:szCs w:val="24"/>
         </w:rPr>
         <w:t>Nyquist</w:t>
@@ -825,167 +981,24 @@
       <w:proofErr w:type="spellEnd"/>
       <w:r>
         <w:rPr>
-          <w:rFonts w:asciiTheme="minorEastAsia" w:eastAsiaTheme="minorEastAsia" w:hAnsiTheme="minorEastAsia" w:hint="eastAsia"/>
-          <w:szCs w:val="24"/>
-        </w:rPr>
-        <w:t>取樣定理的頻</w:t>
-      </w:r>
-      <w:r>
-        <w:rPr>
-          <w:rFonts w:asciiTheme="minorEastAsia" w:eastAsiaTheme="minorEastAsia" w:hAnsiTheme="minorEastAsia" w:hint="eastAsia"/>
-          <w:szCs w:val="24"/>
-        </w:rPr>
-        <w:t>率</w:t>
-      </w:r>
-      <w:r>
-        <w:rPr>
-          <w:rFonts w:asciiTheme="minorEastAsia" w:eastAsiaTheme="minorEastAsia" w:hAnsiTheme="minorEastAsia" w:hint="eastAsia"/>
-          <w:szCs w:val="24"/>
-        </w:rPr>
-        <w:t>進行取樣</w:t>
-      </w:r>
-      <w:r>
-        <w:rPr>
-          <w:rFonts w:asciiTheme="minorEastAsia" w:eastAsiaTheme="minorEastAsia" w:hAnsiTheme="minorEastAsia" w:hint="eastAsia"/>
-          <w:szCs w:val="24"/>
-        </w:rPr>
-        <w:t>，會產生</w:t>
-      </w:r>
-      <w:r>
-        <w:rPr>
-          <w:rFonts w:asciiTheme="minorEastAsia" w:eastAsiaTheme="minorEastAsia" w:hAnsiTheme="minorEastAsia"/>
-          <w:szCs w:val="24"/>
-        </w:rPr>
-        <w:t>alias</w:t>
-      </w:r>
-      <w:r>
-        <w:rPr>
-          <w:rFonts w:asciiTheme="minorEastAsia" w:eastAsiaTheme="minorEastAsia" w:hAnsiTheme="minorEastAsia" w:hint="eastAsia"/>
-          <w:szCs w:val="24"/>
-        </w:rPr>
-        <w:t>（混疊）現象，即經取樣後的影像，會出現較低頻</w:t>
-      </w:r>
-      <w:proofErr w:type="gramStart"/>
-      <w:r>
-        <w:rPr>
-          <w:rFonts w:asciiTheme="minorEastAsia" w:eastAsiaTheme="minorEastAsia" w:hAnsiTheme="minorEastAsia" w:hint="eastAsia"/>
-          <w:szCs w:val="24"/>
-        </w:rPr>
-        <w:t>的</w:t>
-      </w:r>
-      <w:r>
-        <w:rPr>
-          <w:rFonts w:asciiTheme="minorEastAsia" w:eastAsiaTheme="minorEastAsia" w:hAnsiTheme="minorEastAsia" w:hint="eastAsia"/>
-          <w:szCs w:val="24"/>
-        </w:rPr>
-        <w:t>混疊影像</w:t>
-      </w:r>
-      <w:proofErr w:type="gramEnd"/>
-      <w:r>
-        <w:rPr>
-          <w:rFonts w:asciiTheme="minorEastAsia" w:eastAsiaTheme="minorEastAsia" w:hAnsiTheme="minorEastAsia" w:hint="eastAsia"/>
-          <w:szCs w:val="24"/>
-        </w:rPr>
-        <w:t>，</w:t>
-      </w:r>
-      <w:r>
-        <w:rPr>
-          <w:rFonts w:asciiTheme="minorEastAsia" w:eastAsiaTheme="minorEastAsia" w:hAnsiTheme="minorEastAsia" w:hint="eastAsia"/>
-          <w:szCs w:val="24"/>
-        </w:rPr>
-        <w:t>這</w:t>
-      </w:r>
-      <w:r>
-        <w:rPr>
-          <w:rFonts w:asciiTheme="minorEastAsia" w:eastAsiaTheme="minorEastAsia" w:hAnsiTheme="minorEastAsia" w:hint="eastAsia"/>
-          <w:szCs w:val="24"/>
-        </w:rPr>
-        <w:t>使得</w:t>
-      </w:r>
-      <w:r>
-        <w:rPr>
-          <w:rFonts w:asciiTheme="minorEastAsia" w:eastAsiaTheme="minorEastAsia" w:hAnsiTheme="minorEastAsia" w:hint="eastAsia"/>
-          <w:szCs w:val="24"/>
-        </w:rPr>
-        <w:t>取樣後的</w:t>
-      </w:r>
-      <w:proofErr w:type="gramStart"/>
-      <w:r>
-        <w:rPr>
-          <w:rFonts w:asciiTheme="minorEastAsia" w:eastAsiaTheme="minorEastAsia" w:hAnsiTheme="minorEastAsia" w:hint="eastAsia"/>
-          <w:szCs w:val="24"/>
-        </w:rPr>
-        <w:t>影像經反傅立葉</w:t>
-      </w:r>
-      <w:proofErr w:type="gramEnd"/>
-      <w:r>
-        <w:rPr>
-          <w:rFonts w:asciiTheme="minorEastAsia" w:eastAsiaTheme="minorEastAsia" w:hAnsiTheme="minorEastAsia" w:hint="eastAsia"/>
-          <w:szCs w:val="24"/>
-        </w:rPr>
-        <w:t>轉換</w:t>
-      </w:r>
-      <w:r>
-        <w:rPr>
-          <w:rFonts w:asciiTheme="minorEastAsia" w:eastAsiaTheme="minorEastAsia" w:hAnsiTheme="minorEastAsia" w:hint="eastAsia"/>
-          <w:szCs w:val="24"/>
-        </w:rPr>
-        <w:t>後，所還</w:t>
-      </w:r>
-      <w:r>
-        <w:rPr>
-          <w:rFonts w:asciiTheme="minorEastAsia" w:eastAsiaTheme="minorEastAsia" w:hAnsiTheme="minorEastAsia" w:hint="eastAsia"/>
-          <w:szCs w:val="24"/>
-        </w:rPr>
-        <w:t>原</w:t>
-      </w:r>
-      <w:r>
-        <w:rPr>
-          <w:rFonts w:asciiTheme="minorEastAsia" w:eastAsiaTheme="minorEastAsia" w:hAnsiTheme="minorEastAsia" w:hint="eastAsia"/>
-          <w:szCs w:val="24"/>
-        </w:rPr>
-        <w:t>的</w:t>
-      </w:r>
-      <w:r>
-        <w:rPr>
-          <w:rFonts w:asciiTheme="minorEastAsia" w:eastAsiaTheme="minorEastAsia" w:hAnsiTheme="minorEastAsia" w:hint="eastAsia"/>
-          <w:szCs w:val="24"/>
-        </w:rPr>
-        <w:t>影像</w:t>
-      </w:r>
-      <w:r>
-        <w:rPr>
-          <w:rFonts w:asciiTheme="minorEastAsia" w:eastAsiaTheme="minorEastAsia" w:hAnsiTheme="minorEastAsia" w:hint="eastAsia"/>
-          <w:szCs w:val="24"/>
-        </w:rPr>
-        <w:t>會混有較低頻的影像及原影像</w:t>
-      </w:r>
-      <w:r>
-        <w:rPr>
-          <w:rFonts w:asciiTheme="minorEastAsia" w:eastAsiaTheme="minorEastAsia" w:hAnsiTheme="minorEastAsia" w:hint="eastAsia"/>
-          <w:szCs w:val="24"/>
-        </w:rPr>
-        <w:t>。</w:t>
-      </w:r>
-    </w:p>
-    <w:p>
-      <w:pPr>
-        <w:ind w:firstLine="480"/>
-        <w:rPr>
-          <w:szCs w:val="24"/>
-        </w:rPr>
-      </w:pPr>
-      <w:r>
-        <w:rPr>
+          <w:rFonts w:hint="eastAsia"/>
+          <w:szCs w:val="24"/>
+        </w:rPr>
+        <w:t>速率取樣訊號，即是以訊號中最高頻成分的兩倍速率取</w:t>
+      </w:r>
+      <w:r>
+        <w:rPr>
+          <w:rFonts w:hint="eastAsia"/>
           <w:szCs w:val="24"/>
         </w:rPr>
         <w:lastRenderedPageBreak/>
-        <w:t>(e)</w:t>
-      </w:r>
-    </w:p>
-    <w:p>
-      <w:pPr>
-        <w:rPr>
+        <w:t>樣，可以恰好保留原訊號而沒有過度取樣的問題。</w:t>
+      </w:r>
+    </w:p>
+    <w:p>
+      <w:pPr>
+        <w:rPr>
+          <w:rFonts w:hint="eastAsia"/>
           <w:szCs w:val="24"/>
         </w:rPr>
       </w:pPr>
@@ -995,25 +1008,38 @@
         </w:rPr>
         <w:t>3.</w:t>
       </w:r>
-    </w:p>
-    <w:p/>
-    <w:p/>
+      <w:r>
+        <w:rPr>
+          <w:rFonts w:hint="eastAsia"/>
+          <w:szCs w:val="24"/>
+        </w:rPr>
+        <w:t xml:space="preserve"> </w:t>
+      </w:r>
+      <w:r>
+        <w:rPr>
+          <w:rFonts w:hint="eastAsia"/>
+          <w:szCs w:val="24"/>
+        </w:rPr>
+        <w:t>由習題右圖的頻譜顯示，越靠近圖面中心點的訊號強度越強，沿著垂直及水平兩軸延伸至圖面周圍，</w:t>
+      </w:r>
+      <w:r>
+        <w:rPr>
+          <w:rFonts w:hint="eastAsia"/>
+          <w:szCs w:val="24"/>
+        </w:rPr>
+        <w:t>表示原圖中訊號越來越弱的部分。因此，如果以圖片中心點為基準做同心圓來過濾該頻譜圖中的頻率，過濾掉越靠近中心點的頻率，會使得被移除的功率越多，也就使得原圖片越模糊（平滑）化。</w:t>
+      </w:r>
+    </w:p>
     <w:p>
       <w:pPr>
         <w:widowControl/>
-      </w:pPr>
-    </w:p>
-    <w:p>
-      <w:pPr>
-        <w:widowControl/>
-      </w:pPr>
-      <w:r>
-        <w:br w:type="page"/>
-      </w:r>
-    </w:p>
-    <w:p>
-      <w:r>
-        <w:lastRenderedPageBreak/>
+        <w:rPr>
+          <w:rFonts w:hint="eastAsia"/>
+        </w:rPr>
+      </w:pPr>
+    </w:p>
+    <w:p>
+      <w:r>
         <w:t>4.</w:t>
       </w:r>
       <w:r>
@@ -1042,7 +1068,7 @@
           <w:noProof/>
         </w:rPr>
         <w:drawing>
-          <wp:anchor distT="0" distB="0" distL="114300" distR="114300" simplePos="0" relativeHeight="251658240" behindDoc="0" locked="0" layoutInCell="1" allowOverlap="1">
+          <wp:anchor distT="0" distB="0" distL="114300" distR="114300" simplePos="0" relativeHeight="251658240" behindDoc="0" locked="0" layoutInCell="1" allowOverlap="1" wp14:anchorId="517717D0" wp14:editId="60D979A7">
             <wp:simplePos x="0" y="0"/>
             <wp:positionH relativeFrom="margin">
               <wp:posOffset>0</wp:posOffset>
@@ -1065,10 +1091,10 @@
                     <pic:cNvPicPr/>
                   </pic:nvPicPr>
                   <pic:blipFill>
-                    <a:blip r:embed="rId9">
+                    <a:blip r:embed="rId10">
                       <a:extLst>
                         <a:ext uri="{28A0092B-C50C-407E-A947-70E740481C1C}">
-                          <a14:useLocalDpi xmlns="" xmlns:wpc="http://schemas.microsoft.com/office/word/2010/wordprocessingCanvas" xmlns:mo="http://schemas.microsoft.com/office/mac/office/2008/main" xmlns:mc="http://schemas.openxmlformats.org/markup-compatibility/2006" xmlns:mv="urn:schemas-microsoft-com:mac:vml" xmlns:o="urn:schemas-microsoft-com:office:office" xmlns:v="urn:schemas-microsoft-com:vml" xmlns:wp14="http://schemas.microsoft.com/office/word/2010/wordprocessingDrawing" xmlns:w10="urn:schemas-microsoft-com:office:word" xmlns:w="http://schemas.openxmlformats.org/wordprocessingml/2006/main" xmlns:w14="http://schemas.microsoft.com/office/word/2010/wordml" xmlns:wpg="http://schemas.microsoft.com/office/word/2010/wordprocessingGroup" xmlns:wpi="http://schemas.microsoft.com/office/word/2010/wordprocessingInk" xmlns:wps="http://schemas.microsoft.com/office/word/2010/wordprocessingShape" xmlns:a14="http://schemas.microsoft.com/office/drawing/2010/main" val="0"/>
+                          <a14:useLocalDpi xmlns:a14="http://schemas.microsoft.com/office/drawing/2010/main" val="0"/>
                         </a:ext>
                       </a:extLst>
                     </a:blip>
@@ -1112,27 +1138,13 @@
         <w:rPr>
           <w:rFonts w:hint="eastAsia"/>
         </w:rPr>
-        <w:t>高</w:t>
-      </w:r>
-      <w:proofErr w:type="gramStart"/>
-      <w:r>
-        <w:rPr>
-          <w:rFonts w:hint="eastAsia"/>
-        </w:rPr>
-        <w:t>斯</w:t>
-      </w:r>
-      <w:r>
-        <w:rPr>
-          <w:rFonts w:hint="eastAsia"/>
-        </w:rPr>
-        <w:t>低通率波</w:t>
-      </w:r>
-      <w:proofErr w:type="gramEnd"/>
-      <w:r>
-        <w:rPr>
-          <w:rFonts w:hint="eastAsia"/>
-        </w:rPr>
-        <w:t>器（</w:t>
+        <w:t>高斯</w:t>
+      </w:r>
+      <w:r>
+        <w:rPr>
+          <w:rFonts w:hint="eastAsia"/>
+        </w:rPr>
+        <w:t>低通率波器（</w:t>
       </w:r>
       <w:r>
         <w:t>D0 = 5%</w:t>
@@ -1171,8 +1183,9 @@
           <w:rFonts w:hint="eastAsia"/>
           <w:noProof/>
         </w:rPr>
+        <w:lastRenderedPageBreak/>
         <w:drawing>
-          <wp:inline distT="0" distB="0" distL="0" distR="0">
+          <wp:inline distT="0" distB="0" distL="0" distR="0" wp14:anchorId="121CD583" wp14:editId="7737ADE5">
             <wp:extent cx="5270500" cy="3820160"/>
             <wp:effectExtent l="0" t="0" r="12700" b="0"/>
             <wp:docPr id="2" name="圖片 2"/>
@@ -1187,10 +1200,10 @@
                     <pic:cNvPicPr/>
                   </pic:nvPicPr>
                   <pic:blipFill>
-                    <a:blip r:embed="rId10">
+                    <a:blip r:embed="rId11">
                       <a:extLst>
                         <a:ext uri="{28A0092B-C50C-407E-A947-70E740481C1C}">
-                          <a14:useLocalDpi xmlns="" xmlns:wpc="http://schemas.microsoft.com/office/word/2010/wordprocessingCanvas" xmlns:mo="http://schemas.microsoft.com/office/mac/office/2008/main" xmlns:mc="http://schemas.openxmlformats.org/markup-compatibility/2006" xmlns:mv="urn:schemas-microsoft-com:mac:vml" xmlns:o="urn:schemas-microsoft-com:office:office" xmlns:v="urn:schemas-microsoft-com:vml" xmlns:wp14="http://schemas.microsoft.com/office/word/2010/wordprocessingDrawing" xmlns:w10="urn:schemas-microsoft-com:office:word" xmlns:w="http://schemas.openxmlformats.org/wordprocessingml/2006/main" xmlns:w14="http://schemas.microsoft.com/office/word/2010/wordml" xmlns:wpg="http://schemas.microsoft.com/office/word/2010/wordprocessingGroup" xmlns:wpi="http://schemas.microsoft.com/office/word/2010/wordprocessingInk" xmlns:wps="http://schemas.microsoft.com/office/word/2010/wordprocessingShape" xmlns:a14="http://schemas.microsoft.com/office/drawing/2010/main" val="0"/>
+                          <a14:useLocalDpi xmlns:a14="http://schemas.microsoft.com/office/drawing/2010/main" val="0"/>
                         </a:ext>
                       </a:extLst>
                     </a:blip>
@@ -1219,7 +1232,6 @@
         <w:rPr>
           <w:rFonts w:hint="eastAsia"/>
         </w:rPr>
-        <w:lastRenderedPageBreak/>
         <w:t>再將原圖套用</w:t>
       </w:r>
       <w:r>
@@ -1241,32 +1253,23 @@
         <w:rPr>
           <w:rFonts w:hint="eastAsia"/>
         </w:rPr>
-        <w:t>被</w:t>
-      </w:r>
-      <w:proofErr w:type="gramStart"/>
-      <w:r>
-        <w:rPr>
-          <w:rFonts w:hint="eastAsia"/>
-        </w:rPr>
-        <w:t>凸</w:t>
-      </w:r>
-      <w:proofErr w:type="gramEnd"/>
-      <w:r>
-        <w:rPr>
-          <w:rFonts w:hint="eastAsia"/>
-        </w:rPr>
-        <w:t>顯出來，但是低頻部分的像素就被過濾掉了。結果照片如下：</w:t>
+        <w:t>被凸顯出來，但是低頻部分的像素就被過濾掉了。結果照片如下：</w:t>
       </w:r>
     </w:p>
     <w:p/>
     <w:p>
+      <w:pPr>
+        <w:rPr>
+          <w:rFonts w:hint="eastAsia"/>
+        </w:rPr>
+      </w:pPr>
       <w:r>
         <w:rPr>
           <w:rFonts w:hint="eastAsia"/>
           <w:noProof/>
         </w:rPr>
         <w:drawing>
-          <wp:inline distT="0" distB="0" distL="0" distR="0">
+          <wp:inline distT="0" distB="0" distL="0" distR="0" wp14:anchorId="2E1729F2" wp14:editId="49B0F737">
             <wp:extent cx="5270500" cy="3820160"/>
             <wp:effectExtent l="0" t="0" r="12700" b="0"/>
             <wp:docPr id="3" name="圖片 3"/>
@@ -1281,10 +1284,10 @@
                     <pic:cNvPicPr/>
                   </pic:nvPicPr>
                   <pic:blipFill>
-                    <a:blip r:embed="rId11">
+                    <a:blip r:embed="rId12">
                       <a:extLst>
                         <a:ext uri="{28A0092B-C50C-407E-A947-70E740481C1C}">
-                          <a14:useLocalDpi xmlns="" xmlns:wpc="http://schemas.microsoft.com/office/word/2010/wordprocessingCanvas" xmlns:mo="http://schemas.microsoft.com/office/mac/office/2008/main" xmlns:mc="http://schemas.openxmlformats.org/markup-compatibility/2006" xmlns:mv="urn:schemas-microsoft-com:mac:vml" xmlns:o="urn:schemas-microsoft-com:office:office" xmlns:v="urn:schemas-microsoft-com:vml" xmlns:wp14="http://schemas.microsoft.com/office/word/2010/wordprocessingDrawing" xmlns:w10="urn:schemas-microsoft-com:office:word" xmlns:w="http://schemas.openxmlformats.org/wordprocessingml/2006/main" xmlns:w14="http://schemas.microsoft.com/office/word/2010/wordml" xmlns:wpg="http://schemas.microsoft.com/office/word/2010/wordprocessingGroup" xmlns:wpi="http://schemas.microsoft.com/office/word/2010/wordprocessingInk" xmlns:wps="http://schemas.microsoft.com/office/word/2010/wordprocessingShape" xmlns:a14="http://schemas.microsoft.com/office/drawing/2010/main" val="0"/>
+                          <a14:useLocalDpi xmlns:a14="http://schemas.microsoft.com/office/drawing/2010/main" val="0"/>
                         </a:ext>
                       </a:extLst>
                     </a:blip>
@@ -1307,8 +1310,9 @@
           </wp:inline>
         </w:drawing>
       </w:r>
-    </w:p>
-    <w:p/>
+      <w:bookmarkStart w:id="0" w:name="_GoBack"/>
+      <w:bookmarkEnd w:id="0"/>
+    </w:p>
     <w:sectPr>
       <w:pgSz w:w="11900" w:h="16840"/>
       <w:pgMar w:top="1440" w:right="1800" w:bottom="1440" w:left="1800" w:header="851" w:footer="992" w:gutter="0"/>
@@ -1320,7 +1324,7 @@
 </file>
 
 <file path=word/endnotes.xml><?xml version="1.0" encoding="utf-8"?>
-<w:endnotes xmlns:ve="http://schemas.openxmlformats.org/markup-compatibility/2006" xmlns:o="urn:schemas-microsoft-com:office:office" xmlns:r="http://schemas.openxmlformats.org/officeDocument/2006/relationships" xmlns:m="http://schemas.openxmlformats.org/officeDocument/2006/math" xmlns:v="urn:schemas-microsoft-com:vml" xmlns:wp="http://schemas.openxmlformats.org/drawingml/2006/wordprocessingDrawing" xmlns:w10="urn:schemas-microsoft-com:office:word" xmlns:w="http://schemas.openxmlformats.org/wordprocessingml/2006/main" xmlns:wne="http://schemas.microsoft.com/office/word/2006/wordml">
+<w:endnotes xmlns:wpc="http://schemas.microsoft.com/office/word/2010/wordprocessingCanvas" xmlns:mo="http://schemas.microsoft.com/office/mac/office/2008/main" xmlns:mc="http://schemas.openxmlformats.org/markup-compatibility/2006" xmlns:mv="urn:schemas-microsoft-com:mac:vml" xmlns:o="urn:schemas-microsoft-com:office:office" xmlns:r="http://schemas.openxmlformats.org/officeDocument/2006/relationships" xmlns:m="http://schemas.openxmlformats.org/officeDocument/2006/math" xmlns:v="urn:schemas-microsoft-com:vml" xmlns:wp14="http://schemas.microsoft.com/office/word/2010/wordprocessingDrawing" xmlns:wp="http://schemas.openxmlformats.org/drawingml/2006/wordprocessingDrawing" xmlns:w10="urn:schemas-microsoft-com:office:word" xmlns:w="http://schemas.openxmlformats.org/wordprocessingml/2006/main" xmlns:w14="http://schemas.microsoft.com/office/word/2010/wordml" xmlns:wpg="http://schemas.microsoft.com/office/word/2010/wordprocessingGroup" xmlns:wpi="http://schemas.microsoft.com/office/word/2010/wordprocessingInk" xmlns:wne="http://schemas.microsoft.com/office/word/2006/wordml" xmlns:wps="http://schemas.microsoft.com/office/word/2010/wordprocessingShape" mc:Ignorable="w14 wp14">
   <w:endnote w:type="separator" w:id="-1">
     <w:p>
       <w:r>
@@ -1339,7 +1343,7 @@
 </file>
 
 <file path=word/footnotes.xml><?xml version="1.0" encoding="utf-8"?>
-<w:footnotes xmlns:ve="http://schemas.openxmlformats.org/markup-compatibility/2006" xmlns:o="urn:schemas-microsoft-com:office:office" xmlns:r="http://schemas.openxmlformats.org/officeDocument/2006/relationships" xmlns:m="http://schemas.openxmlformats.org/officeDocument/2006/math" xmlns:v="urn:schemas-microsoft-com:vml" xmlns:wp="http://schemas.openxmlformats.org/drawingml/2006/wordprocessingDrawing" xmlns:w10="urn:schemas-microsoft-com:office:word" xmlns:w="http://schemas.openxmlformats.org/wordprocessingml/2006/main" xmlns:wne="http://schemas.microsoft.com/office/word/2006/wordml">
+<w:footnotes xmlns:wpc="http://schemas.microsoft.com/office/word/2010/wordprocessingCanvas" xmlns:mo="http://schemas.microsoft.com/office/mac/office/2008/main" xmlns:mc="http://schemas.openxmlformats.org/markup-compatibility/2006" xmlns:mv="urn:schemas-microsoft-com:mac:vml" xmlns:o="urn:schemas-microsoft-com:office:office" xmlns:r="http://schemas.openxmlformats.org/officeDocument/2006/relationships" xmlns:m="http://schemas.openxmlformats.org/officeDocument/2006/math" xmlns:v="urn:schemas-microsoft-com:vml" xmlns:wp14="http://schemas.microsoft.com/office/word/2010/wordprocessingDrawing" xmlns:wp="http://schemas.openxmlformats.org/drawingml/2006/wordprocessingDrawing" xmlns:w10="urn:schemas-microsoft-com:office:word" xmlns:w="http://schemas.openxmlformats.org/wordprocessingml/2006/main" xmlns:w14="http://schemas.microsoft.com/office/word/2010/wordml" xmlns:wpg="http://schemas.microsoft.com/office/word/2010/wordprocessingGroup" xmlns:wpi="http://schemas.microsoft.com/office/word/2010/wordprocessingInk" xmlns:wne="http://schemas.microsoft.com/office/word/2006/wordml" xmlns:wps="http://schemas.microsoft.com/office/word/2010/wordprocessingShape" mc:Ignorable="w14 wp14">
   <w:footnote w:type="separator" w:id="-1">
     <w:p>
       <w:r>
@@ -1358,7 +1362,7 @@
 </file>
 
 <file path=word/numbering.xml><?xml version="1.0" encoding="utf-8"?>
-<w:numbering xmlns:ve="http://schemas.openxmlformats.org/markup-compatibility/2006" xmlns:o="urn:schemas-microsoft-com:office:office" xmlns:r="http://schemas.openxmlformats.org/officeDocument/2006/relationships" xmlns:m="http://schemas.openxmlformats.org/officeDocument/2006/math" xmlns:v="urn:schemas-microsoft-com:vml" xmlns:wp="http://schemas.openxmlformats.org/drawingml/2006/wordprocessingDrawing" xmlns:w10="urn:schemas-microsoft-com:office:word" xmlns:w="http://schemas.openxmlformats.org/wordprocessingml/2006/main" xmlns:wne="http://schemas.microsoft.com/office/word/2006/wordml">
+<w:numbering xmlns:wpc="http://schemas.microsoft.com/office/word/2010/wordprocessingCanvas" xmlns:mo="http://schemas.microsoft.com/office/mac/office/2008/main" xmlns:mc="http://schemas.openxmlformats.org/markup-compatibility/2006" xmlns:mv="urn:schemas-microsoft-com:mac:vml" xmlns:o="urn:schemas-microsoft-com:office:office" xmlns:r="http://schemas.openxmlformats.org/officeDocument/2006/relationships" xmlns:m="http://schemas.openxmlformats.org/officeDocument/2006/math" xmlns:v="urn:schemas-microsoft-com:vml" xmlns:wp14="http://schemas.microsoft.com/office/word/2010/wordprocessingDrawing" xmlns:wp="http://schemas.openxmlformats.org/drawingml/2006/wordprocessingDrawing" xmlns:w10="urn:schemas-microsoft-com:office:word" xmlns:w="http://schemas.openxmlformats.org/wordprocessingml/2006/main" xmlns:w14="http://schemas.microsoft.com/office/word/2010/wordml" xmlns:wpg="http://schemas.microsoft.com/office/word/2010/wordprocessingGroup" xmlns:wpi="http://schemas.microsoft.com/office/word/2010/wordprocessingInk" xmlns:wne="http://schemas.microsoft.com/office/word/2006/wordml" xmlns:wps="http://schemas.microsoft.com/office/word/2010/wordprocessingShape" mc:Ignorable="w14 wp14">
   <w:abstractNum w:abstractNumId="0">
     <w:nsid w:val="3B8C3A0F"/>
     <w:multiLevelType w:val="hybridMultilevel"/>
@@ -1455,7 +1459,7 @@
 </file>
 
 <file path=word/styles.xml><?xml version="1.0" encoding="utf-8"?>
-<w:styles xmlns:r="http://schemas.openxmlformats.org/officeDocument/2006/relationships" xmlns:w="http://schemas.openxmlformats.org/wordprocessingml/2006/main">
+<w:styles xmlns:mc="http://schemas.openxmlformats.org/markup-compatibility/2006" xmlns:r="http://schemas.openxmlformats.org/officeDocument/2006/relationships" xmlns:w="http://schemas.openxmlformats.org/wordprocessingml/2006/main" xmlns:w14="http://schemas.microsoft.com/office/word/2010/wordml" mc:Ignorable="w14">
   <w:docDefaults>
     <w:rPrDefault>
       <w:rPr>
@@ -1468,7 +1472,7 @@
     </w:rPrDefault>
     <w:pPrDefault/>
   </w:docDefaults>
-  <w:latentStyles w:defLockedState="0" w:defUIPriority="99" w:defSemiHidden="1" w:defUnhideWhenUsed="1" w:defQFormat="0" w:count="267">
+  <w:latentStyles w:defLockedState="0" w:defUIPriority="99" w:defSemiHidden="1" w:defUnhideWhenUsed="1" w:defQFormat="0" w:count="276">
     <w:lsdException w:name="Normal" w:semiHidden="0" w:uiPriority="0" w:unhideWhenUsed="0" w:qFormat="1"/>
     <w:lsdException w:name="heading 1" w:semiHidden="0" w:uiPriority="9" w:unhideWhenUsed="0" w:qFormat="1"/>
     <w:lsdException w:name="heading 2" w:uiPriority="9" w:qFormat="1"/>
@@ -1630,7 +1634,6 @@
     <w:uiPriority w:val="99"/>
     <w:semiHidden/>
     <w:unhideWhenUsed/>
-    <w:qFormat/>
     <w:tblPr>
       <w:tblInd w:w="0" w:type="dxa"/>
       <w:tblCellMar>
@@ -1661,7 +1664,7 @@
     <w:name w:val="Date"/>
     <w:basedOn w:val="a"/>
     <w:next w:val="a"/>
-    <w:link w:val="a5"/>
+    <w:link w:val="Char"/>
     <w:uiPriority w:val="99"/>
     <w:unhideWhenUsed/>
     <w:rsid w:val="00B0602D"/>
@@ -1669,8 +1672,8 @@
       <w:jc w:val="right"/>
     </w:pPr>
   </w:style>
-  <w:style w:type="character" w:customStyle="1" w:styleId="a5">
-    <w:name w:val="日期 字元"/>
+  <w:style w:type="character" w:customStyle="1" w:styleId="Char">
+    <w:name w:val="日期 Char"/>
     <w:basedOn w:val="a0"/>
     <w:link w:val="a4"/>
     <w:uiPriority w:val="99"/>
@@ -1680,10 +1683,10 @@
       <w:szCs w:val="22"/>
     </w:rPr>
   </w:style>
-  <w:style w:type="paragraph" w:styleId="a6">
+  <w:style w:type="paragraph" w:styleId="a5">
     <w:name w:val="Balloon Text"/>
     <w:basedOn w:val="a"/>
-    <w:link w:val="a7"/>
+    <w:link w:val="Char0"/>
     <w:uiPriority w:val="99"/>
     <w:semiHidden/>
     <w:unhideWhenUsed/>
@@ -1694,10 +1697,10 @@
       <w:szCs w:val="18"/>
     </w:rPr>
   </w:style>
-  <w:style w:type="character" w:customStyle="1" w:styleId="a7">
-    <w:name w:val="註解方塊文字 字元"/>
+  <w:style w:type="character" w:customStyle="1" w:styleId="Char0">
+    <w:name w:val="註解方塊文字 Char"/>
     <w:basedOn w:val="a0"/>
-    <w:link w:val="a6"/>
+    <w:link w:val="a5"/>
     <w:uiPriority w:val="99"/>
     <w:semiHidden/>
     <w:rsid w:val="00063855"/>
@@ -1707,10 +1710,10 @@
       <w:szCs w:val="18"/>
     </w:rPr>
   </w:style>
-  <w:style w:type="paragraph" w:styleId="a8">
+  <w:style w:type="paragraph" w:styleId="a6">
     <w:name w:val="header"/>
     <w:basedOn w:val="a"/>
-    <w:link w:val="a9"/>
+    <w:link w:val="Char1"/>
     <w:uiPriority w:val="99"/>
     <w:semiHidden/>
     <w:unhideWhenUsed/>
@@ -1727,10 +1730,10 @@
       <w:szCs w:val="20"/>
     </w:rPr>
   </w:style>
-  <w:style w:type="character" w:customStyle="1" w:styleId="a9">
-    <w:name w:val="頁首 字元"/>
+  <w:style w:type="character" w:customStyle="1" w:styleId="Char1">
+    <w:name w:val="頁首 Char"/>
     <w:basedOn w:val="a0"/>
-    <w:link w:val="a8"/>
+    <w:link w:val="a6"/>
     <w:uiPriority w:val="99"/>
     <w:semiHidden/>
     <w:rsid w:val="00DD6628"/>
@@ -1740,10 +1743,10 @@
       <w:szCs w:val="20"/>
     </w:rPr>
   </w:style>
-  <w:style w:type="paragraph" w:styleId="aa">
+  <w:style w:type="paragraph" w:styleId="a7">
     <w:name w:val="footer"/>
     <w:basedOn w:val="a"/>
-    <w:link w:val="ab"/>
+    <w:link w:val="Char2"/>
     <w:uiPriority w:val="99"/>
     <w:semiHidden/>
     <w:unhideWhenUsed/>
@@ -1760,10 +1763,10 @@
       <w:szCs w:val="20"/>
     </w:rPr>
   </w:style>
-  <w:style w:type="character" w:customStyle="1" w:styleId="ab">
-    <w:name w:val="頁尾 字元"/>
+  <w:style w:type="character" w:customStyle="1" w:styleId="Char2">
+    <w:name w:val="頁尾 Char"/>
     <w:basedOn w:val="a0"/>
-    <w:link w:val="aa"/>
+    <w:link w:val="a7"/>
     <w:uiPriority w:val="99"/>
     <w:semiHidden/>
     <w:rsid w:val="00DD6628"/>
@@ -1773,7 +1776,7 @@
       <w:szCs w:val="20"/>
     </w:rPr>
   </w:style>
-  <w:style w:type="paragraph" w:styleId="ac">
+  <w:style w:type="paragraph" w:styleId="a8">
     <w:name w:val="List Paragraph"/>
     <w:basedOn w:val="a"/>
     <w:uiPriority w:val="34"/>
@@ -2366,7 +2369,7 @@
 </file>
 
 <file path=customXml/itemProps1.xml><?xml version="1.0" encoding="utf-8"?>
-<ds:datastoreItem xmlns:ds="http://schemas.openxmlformats.org/officeDocument/2006/customXml" ds:itemID="{E592D08A-642D-40EE-8077-8E2BCA39E44F}">
+<ds:datastoreItem xmlns:ds="http://schemas.openxmlformats.org/officeDocument/2006/customXml" ds:itemID="{3A12D3DB-0F18-AB43-8723-3C0BF0891FF9}">
   <ds:schemaRefs>
     <ds:schemaRef ds:uri="http://schemas.openxmlformats.org/officeDocument/2006/bibliography"/>
   </ds:schemaRefs>

</xml_diff>